<commit_message>
Cambios en codigo para que tome una cabecera y otra
</commit_message>
<xml_diff>
--- a/storage/chetapyi/template/autemplate.docx
+++ b/storage/chetapyi/template/autemplate.docx
@@ -226,16 +226,7 @@
           <w:sz w:val="20"/>
           <w:szCs w:val="20"/>
         </w:rPr>
-        <w:t xml:space="preserve">, equivalente </w:t>
-      </w:r>
-      <w:proofErr w:type="gramStart"/>
-      <w:r>
-        <w:rPr>
-          <w:rFonts w:ascii="Arial" w:eastAsia="Arial Unicode MS" w:hAnsi="Arial" w:cs="Arial"/>
-          <w:sz w:val="20"/>
-          <w:szCs w:val="20"/>
-        </w:rPr>
-        <w:t xml:space="preserve">a  </w:t>
+        <w:t xml:space="preserve">, equivalente a </w:t>
       </w:r>
       <w:r>
         <w:rPr>
@@ -244,17 +235,7 @@
           <w:sz w:val="20"/>
           <w:szCs w:val="20"/>
         </w:rPr>
-        <w:t>$</w:t>
-      </w:r>
-      <w:proofErr w:type="gramEnd"/>
-      <w:r>
-        <w:rPr>
-          <w:rFonts w:ascii="Arial" w:eastAsia="Arial Unicode MS" w:hAnsi="Arial" w:cs="Arial"/>
-          <w:b/>
-          <w:sz w:val="20"/>
-          <w:szCs w:val="20"/>
-        </w:rPr>
-        <w:t>{CAMPO22}</w:t>
+        <w:t>${CAMPO22}</w:t>
       </w:r>
       <w:r>
         <w:rPr>
@@ -316,8 +297,6 @@
         </w:rPr>
         <w:t>44</w:t>
       </w:r>
-      <w:bookmarkStart w:id="0" w:name="_GoBack"/>
-      <w:bookmarkEnd w:id="0"/>
       <w:r>
         <w:rPr>
           <w:rFonts w:ascii="Arial" w:eastAsia="Times New Roman" w:hAnsi="Arial" w:cs="Arial"/>
@@ -518,25 +497,7 @@
           <w:sz w:val="20"/>
           <w:szCs w:val="20"/>
         </w:rPr>
-        <w:t xml:space="preserve"> no podrá por el término de diez (10) años enajenar, hipotecar, arrendar o ceder en uso y goce el bien-inmueble objeto de este subsidio. En caso </w:t>
-      </w:r>
-      <w:proofErr w:type="gramStart"/>
-      <w:r>
-        <w:rPr>
-          <w:rFonts w:ascii="Arial" w:eastAsia="Arial Unicode MS" w:hAnsi="Arial" w:cs="Arial"/>
-          <w:sz w:val="20"/>
-          <w:szCs w:val="20"/>
-        </w:rPr>
-        <w:t>de  incumplimiento</w:t>
-      </w:r>
-      <w:proofErr w:type="gramEnd"/>
-      <w:r>
-        <w:rPr>
-          <w:rFonts w:ascii="Arial" w:eastAsia="Arial Unicode MS" w:hAnsi="Arial" w:cs="Arial"/>
-          <w:sz w:val="20"/>
-          <w:szCs w:val="20"/>
-        </w:rPr>
-        <w:t>, el mismo deberá devolver íntegramente el importe del Subsidio Habitacional, actualizado a la Unidad de Salario Mínimo legal vigente.</w:t>
+        <w:t xml:space="preserve"> no podrá por el término de diez (10) años enajenar, hipotecar, arrendar o ceder en uso y goce el bien-inmueble objeto de este subsidio. En caso de incumplimiento, el mismo deberá devolver íntegramente el importe del Subsidio Habitacional, actualizado a la Unidad de Salario Mínimo legal vigente.</w:t>
       </w:r>
     </w:p>
     <w:p>
@@ -580,7 +541,7 @@
                     <pic:cNvPicPr/>
                   </pic:nvPicPr>
                   <pic:blipFill>
-                    <a:blip r:embed="rId6">
+                    <a:blip r:embed="rId7">
                       <a:extLst>
                         <a:ext uri="{28A0092B-C50C-407E-A947-70E740481C1C}">
                           <a14:useLocalDpi xmlns:a14="http://schemas.microsoft.com/office/drawing/2010/main" val="0"/>
@@ -759,8 +720,12 @@
       </w:r>
     </w:p>
     <w:sectPr>
-      <w:headerReference w:type="default" r:id="rId7"/>
-      <w:footerReference w:type="default" r:id="rId8"/>
+      <w:headerReference w:type="even" r:id="rId8"/>
+      <w:headerReference w:type="default" r:id="rId9"/>
+      <w:footerReference w:type="even" r:id="rId10"/>
+      <w:footerReference w:type="default" r:id="rId11"/>
+      <w:headerReference w:type="first" r:id="rId12"/>
+      <w:footerReference w:type="first" r:id="rId13"/>
       <w:pgSz w:w="12240" w:h="15840"/>
       <w:pgMar w:top="1417" w:right="1701" w:bottom="1417" w:left="1701" w:header="708" w:footer="170" w:gutter="0"/>
       <w:cols w:space="708"/>
@@ -799,6 +764,16 @@
 <w:ftr xmlns:wpc="http://schemas.microsoft.com/office/word/2010/wordprocessingCanvas" xmlns:cx="http://schemas.microsoft.com/office/drawing/2014/chartex" xmlns:cx1="http://schemas.microsoft.com/office/drawing/2015/9/8/chartex" xmlns:cx2="http://schemas.microsoft.com/office/drawing/2015/10/21/chartex" xmlns:cx3="http://schemas.microsoft.com/office/drawing/2016/5/9/chartex" xmlns:cx4="http://schemas.microsoft.com/office/drawing/2016/5/10/chartex" xmlns:cx5="http://schemas.microsoft.com/office/drawing/2016/5/11/chartex" xmlns:cx6="http://schemas.microsoft.com/office/drawing/2016/5/12/chartex" xmlns:cx7="http://schemas.microsoft.com/office/drawing/2016/5/13/chartex" xmlns:cx8="http://schemas.microsoft.com/office/drawing/2016/5/14/chartex" xmlns:mc="http://schemas.openxmlformats.org/markup-compatibility/2006" xmlns:aink="http://schemas.microsoft.com/office/drawing/2016/ink" xmlns:am3d="http://schemas.microsoft.com/office/drawing/2017/model3d" xmlns:o="urn:schemas-microsoft-com:office:office" xmlns:r="http://schemas.openxmlformats.org/officeDocument/2006/relationships" xmlns:m="http://schemas.openxmlformats.org/officeDocument/2006/math" xmlns:v="urn:schemas-microsoft-com:vml" xmlns:wp14="http://schemas.microsoft.com/office/word/2010/wordprocessingDrawing" xmlns:wp="http://schemas.openxmlformats.org/drawingml/2006/wordprocessingDrawing" xmlns:w10="urn:schemas-microsoft-com:office:word" xmlns:w="http://schemas.openxmlformats.org/wordprocessingml/2006/main" xmlns:w14="http://schemas.microsoft.com/office/word/2010/wordml" xmlns:w15="http://schemas.microsoft.com/office/word/2012/wordml" xmlns:w16cid="http://schemas.microsoft.com/office/word/2016/wordml/cid" xmlns:w16se="http://schemas.microsoft.com/office/word/2015/wordml/symex" xmlns:wpg="http://schemas.microsoft.com/office/word/2010/wordprocessingGroup" xmlns:wpi="http://schemas.microsoft.com/office/word/2010/wordprocessingInk" xmlns:wne="http://schemas.microsoft.com/office/word/2006/wordml" xmlns:wps="http://schemas.microsoft.com/office/word/2010/wordprocessingShape" mc:Ignorable="w14 w15 w16se w16cid wp14">
   <w:p>
     <w:pPr>
+      <w:pStyle w:val="Piedepgina"/>
+    </w:pPr>
+  </w:p>
+</w:ftr>
+</file>
+
+<file path=word/footer2.xml><?xml version="1.0" encoding="utf-8"?>
+<w:ftr xmlns:wpc="http://schemas.microsoft.com/office/word/2010/wordprocessingCanvas" xmlns:cx="http://schemas.microsoft.com/office/drawing/2014/chartex" xmlns:cx1="http://schemas.microsoft.com/office/drawing/2015/9/8/chartex" xmlns:cx2="http://schemas.microsoft.com/office/drawing/2015/10/21/chartex" xmlns:cx3="http://schemas.microsoft.com/office/drawing/2016/5/9/chartex" xmlns:cx4="http://schemas.microsoft.com/office/drawing/2016/5/10/chartex" xmlns:cx5="http://schemas.microsoft.com/office/drawing/2016/5/11/chartex" xmlns:cx6="http://schemas.microsoft.com/office/drawing/2016/5/12/chartex" xmlns:cx7="http://schemas.microsoft.com/office/drawing/2016/5/13/chartex" xmlns:cx8="http://schemas.microsoft.com/office/drawing/2016/5/14/chartex" xmlns:mc="http://schemas.openxmlformats.org/markup-compatibility/2006" xmlns:aink="http://schemas.microsoft.com/office/drawing/2016/ink" xmlns:am3d="http://schemas.microsoft.com/office/drawing/2017/model3d" xmlns:o="urn:schemas-microsoft-com:office:office" xmlns:r="http://schemas.openxmlformats.org/officeDocument/2006/relationships" xmlns:m="http://schemas.openxmlformats.org/officeDocument/2006/math" xmlns:v="urn:schemas-microsoft-com:vml" xmlns:wp14="http://schemas.microsoft.com/office/word/2010/wordprocessingDrawing" xmlns:wp="http://schemas.openxmlformats.org/drawingml/2006/wordprocessingDrawing" xmlns:w10="urn:schemas-microsoft-com:office:word" xmlns:w="http://schemas.openxmlformats.org/wordprocessingml/2006/main" xmlns:w14="http://schemas.microsoft.com/office/word/2010/wordml" xmlns:w15="http://schemas.microsoft.com/office/word/2012/wordml" xmlns:w16cid="http://schemas.microsoft.com/office/word/2016/wordml/cid" xmlns:w16se="http://schemas.microsoft.com/office/word/2015/wordml/symex" xmlns:wpg="http://schemas.microsoft.com/office/word/2010/wordprocessingGroup" xmlns:wpi="http://schemas.microsoft.com/office/word/2010/wordprocessingInk" xmlns:wne="http://schemas.microsoft.com/office/word/2006/wordml" xmlns:wps="http://schemas.microsoft.com/office/word/2010/wordprocessingShape" mc:Ignorable="w14 w15 w16se w16cid wp14">
+  <w:p>
+    <w:pPr>
       <w:pStyle w:val="Encabezado"/>
     </w:pPr>
   </w:p>
@@ -845,6 +820,16 @@
       <w:t xml:space="preserve"> 300 de fecha 12/02/2019</w:t>
     </w:r>
   </w:p>
+  <w:p>
+    <w:pPr>
+      <w:pStyle w:val="Piedepgina"/>
+    </w:pPr>
+  </w:p>
+</w:ftr>
+</file>
+
+<file path=word/footer3.xml><?xml version="1.0" encoding="utf-8"?>
+<w:ftr xmlns:wpc="http://schemas.microsoft.com/office/word/2010/wordprocessingCanvas" xmlns:cx="http://schemas.microsoft.com/office/drawing/2014/chartex" xmlns:cx1="http://schemas.microsoft.com/office/drawing/2015/9/8/chartex" xmlns:cx2="http://schemas.microsoft.com/office/drawing/2015/10/21/chartex" xmlns:cx3="http://schemas.microsoft.com/office/drawing/2016/5/9/chartex" xmlns:cx4="http://schemas.microsoft.com/office/drawing/2016/5/10/chartex" xmlns:cx5="http://schemas.microsoft.com/office/drawing/2016/5/11/chartex" xmlns:cx6="http://schemas.microsoft.com/office/drawing/2016/5/12/chartex" xmlns:cx7="http://schemas.microsoft.com/office/drawing/2016/5/13/chartex" xmlns:cx8="http://schemas.microsoft.com/office/drawing/2016/5/14/chartex" xmlns:mc="http://schemas.openxmlformats.org/markup-compatibility/2006" xmlns:aink="http://schemas.microsoft.com/office/drawing/2016/ink" xmlns:am3d="http://schemas.microsoft.com/office/drawing/2017/model3d" xmlns:o="urn:schemas-microsoft-com:office:office" xmlns:r="http://schemas.openxmlformats.org/officeDocument/2006/relationships" xmlns:m="http://schemas.openxmlformats.org/officeDocument/2006/math" xmlns:v="urn:schemas-microsoft-com:vml" xmlns:wp14="http://schemas.microsoft.com/office/word/2010/wordprocessingDrawing" xmlns:wp="http://schemas.openxmlformats.org/drawingml/2006/wordprocessingDrawing" xmlns:w10="urn:schemas-microsoft-com:office:word" xmlns:w="http://schemas.openxmlformats.org/wordprocessingml/2006/main" xmlns:w14="http://schemas.microsoft.com/office/word/2010/wordml" xmlns:w15="http://schemas.microsoft.com/office/word/2012/wordml" xmlns:w16cid="http://schemas.microsoft.com/office/word/2016/wordml/cid" xmlns:w16se="http://schemas.microsoft.com/office/word/2015/wordml/symex" xmlns:wpg="http://schemas.microsoft.com/office/word/2010/wordprocessingGroup" xmlns:wpi="http://schemas.microsoft.com/office/word/2010/wordprocessingInk" xmlns:wne="http://schemas.microsoft.com/office/word/2006/wordml" xmlns:wps="http://schemas.microsoft.com/office/word/2010/wordprocessingShape" mc:Ignorable="w14 w15 w16se w16cid wp14">
   <w:p>
     <w:pPr>
       <w:pStyle w:val="Piedepgina"/>
@@ -879,6 +864,16 @@
 </file>
 
 <file path=word/header1.xml><?xml version="1.0" encoding="utf-8"?>
+<w:hdr xmlns:wpc="http://schemas.microsoft.com/office/word/2010/wordprocessingCanvas" xmlns:cx="http://schemas.microsoft.com/office/drawing/2014/chartex" xmlns:cx1="http://schemas.microsoft.com/office/drawing/2015/9/8/chartex" xmlns:cx2="http://schemas.microsoft.com/office/drawing/2015/10/21/chartex" xmlns:cx3="http://schemas.microsoft.com/office/drawing/2016/5/9/chartex" xmlns:cx4="http://schemas.microsoft.com/office/drawing/2016/5/10/chartex" xmlns:cx5="http://schemas.microsoft.com/office/drawing/2016/5/11/chartex" xmlns:cx6="http://schemas.microsoft.com/office/drawing/2016/5/12/chartex" xmlns:cx7="http://schemas.microsoft.com/office/drawing/2016/5/13/chartex" xmlns:cx8="http://schemas.microsoft.com/office/drawing/2016/5/14/chartex" xmlns:mc="http://schemas.openxmlformats.org/markup-compatibility/2006" xmlns:aink="http://schemas.microsoft.com/office/drawing/2016/ink" xmlns:am3d="http://schemas.microsoft.com/office/drawing/2017/model3d" xmlns:o="urn:schemas-microsoft-com:office:office" xmlns:r="http://schemas.openxmlformats.org/officeDocument/2006/relationships" xmlns:m="http://schemas.openxmlformats.org/officeDocument/2006/math" xmlns:v="urn:schemas-microsoft-com:vml" xmlns:wp14="http://schemas.microsoft.com/office/word/2010/wordprocessingDrawing" xmlns:wp="http://schemas.openxmlformats.org/drawingml/2006/wordprocessingDrawing" xmlns:w10="urn:schemas-microsoft-com:office:word" xmlns:w="http://schemas.openxmlformats.org/wordprocessingml/2006/main" xmlns:w14="http://schemas.microsoft.com/office/word/2010/wordml" xmlns:w15="http://schemas.microsoft.com/office/word/2012/wordml" xmlns:w16cid="http://schemas.microsoft.com/office/word/2016/wordml/cid" xmlns:w16se="http://schemas.microsoft.com/office/word/2015/wordml/symex" xmlns:wpg="http://schemas.microsoft.com/office/word/2010/wordprocessingGroup" xmlns:wpi="http://schemas.microsoft.com/office/word/2010/wordprocessingInk" xmlns:wne="http://schemas.microsoft.com/office/word/2006/wordml" xmlns:wps="http://schemas.microsoft.com/office/word/2010/wordprocessingShape" mc:Ignorable="w14 w15 w16se w16cid wp14">
+  <w:p>
+    <w:pPr>
+      <w:pStyle w:val="Encabezado"/>
+    </w:pPr>
+  </w:p>
+</w:hdr>
+</file>
+
+<file path=word/header2.xml><?xml version="1.0" encoding="utf-8"?>
 <w:hdr xmlns:wpc="http://schemas.microsoft.com/office/word/2010/wordprocessingCanvas" xmlns:cx="http://schemas.microsoft.com/office/drawing/2014/chartex" xmlns:cx1="http://schemas.microsoft.com/office/drawing/2015/9/8/chartex" xmlns:cx2="http://schemas.microsoft.com/office/drawing/2015/10/21/chartex" xmlns:cx3="http://schemas.microsoft.com/office/drawing/2016/5/9/chartex" xmlns:cx4="http://schemas.microsoft.com/office/drawing/2016/5/10/chartex" xmlns:cx5="http://schemas.microsoft.com/office/drawing/2016/5/11/chartex" xmlns:cx6="http://schemas.microsoft.com/office/drawing/2016/5/12/chartex" xmlns:cx7="http://schemas.microsoft.com/office/drawing/2016/5/13/chartex" xmlns:cx8="http://schemas.microsoft.com/office/drawing/2016/5/14/chartex" xmlns:mc="http://schemas.openxmlformats.org/markup-compatibility/2006" xmlns:aink="http://schemas.microsoft.com/office/drawing/2016/ink" xmlns:am3d="http://schemas.microsoft.com/office/drawing/2017/model3d" xmlns:o="urn:schemas-microsoft-com:office:office" xmlns:r="http://schemas.openxmlformats.org/officeDocument/2006/relationships" xmlns:m="http://schemas.openxmlformats.org/officeDocument/2006/math" xmlns:v="urn:schemas-microsoft-com:vml" xmlns:wp14="http://schemas.microsoft.com/office/word/2010/wordprocessingDrawing" xmlns:wp="http://schemas.openxmlformats.org/drawingml/2006/wordprocessingDrawing" xmlns:w10="urn:schemas-microsoft-com:office:word" xmlns:w="http://schemas.openxmlformats.org/wordprocessingml/2006/main" xmlns:w14="http://schemas.microsoft.com/office/word/2010/wordml" xmlns:w15="http://schemas.microsoft.com/office/word/2012/wordml" xmlns:w16cid="http://schemas.microsoft.com/office/word/2016/wordml/cid" xmlns:w16se="http://schemas.microsoft.com/office/word/2015/wordml/symex" xmlns:wpg="http://schemas.microsoft.com/office/word/2010/wordprocessingGroup" xmlns:wpi="http://schemas.microsoft.com/office/word/2010/wordprocessingInk" xmlns:wne="http://schemas.microsoft.com/office/word/2006/wordml" xmlns:wps="http://schemas.microsoft.com/office/word/2010/wordprocessingShape" mc:Ignorable="w14 w15 w16se w16cid wp14">
   <w:p>
     <w:pPr>
@@ -963,16 +958,6 @@
     </w:r>
     <w:r>
       <w:rPr>
-        <w:rFonts w:asciiTheme="majorHAnsi" w:hAnsiTheme="majorHAnsi"/>
-        <w:b/>
-        <w:sz w:val="24"/>
-        <w:szCs w:val="24"/>
-        <w:lang w:val="es-ES"/>
-      </w:rPr>
-      <w:t xml:space="preserve">   </w:t>
-    </w:r>
-    <w:r>
-      <w:rPr>
         <w:rFonts w:ascii="Arial" w:hAnsi="Arial" w:cs="Arial"/>
         <w:b/>
         <w:sz w:val="24"/>
@@ -994,6 +979,8 @@
         <w:lang w:val="es-ES"/>
       </w:rPr>
     </w:pPr>
+    <w:bookmarkStart w:id="0" w:name="_GoBack"/>
+    <w:bookmarkEnd w:id="0"/>
     <w:r>
       <w:rPr>
         <w:rFonts w:ascii="Arial" w:hAnsi="Arial" w:cs="Arial"/>
@@ -1002,7 +989,7 @@
         <w:szCs w:val="24"/>
         <w:lang w:val="es-ES"/>
       </w:rPr>
-      <w:t xml:space="preserve">   PROYECTO CHE TAPÝI</w:t>
+      <w:t>PROYECTO CHE TAPÝI</w:t>
     </w:r>
   </w:p>
   <w:p>
@@ -1017,7 +1004,11 @@
         <w:lang w:val="es-ES"/>
       </w:rPr>
     </w:pPr>
-    <w:r>
+  </w:p>
+  <w:p>
+    <w:pPr>
+      <w:pStyle w:val="Encabezado"/>
+      <w:spacing w:line="240" w:lineRule="atLeast"/>
       <w:rPr>
         <w:rFonts w:ascii="Arial" w:hAnsi="Arial" w:cs="Arial"/>
         <w:b/>
@@ -1025,7 +1016,16 @@
         <w:szCs w:val="16"/>
         <w:lang w:val="es-ES"/>
       </w:rPr>
-      <w:t xml:space="preserve">    VIVIENDA </w:t>
+    </w:pPr>
+    <w:r>
+      <w:rPr>
+        <w:rFonts w:ascii="Arial" w:hAnsi="Arial" w:cs="Arial"/>
+        <w:b/>
+        <w:sz w:val="16"/>
+        <w:szCs w:val="16"/>
+        <w:lang w:val="es-ES"/>
+      </w:rPr>
+      <w:t xml:space="preserve">VIVIENDA </w:t>
     </w:r>
     <w:r>
       <w:rPr>
@@ -1056,31 +1056,28 @@
         <w:b/>
         <w:sz w:val="16"/>
         <w:szCs w:val="16"/>
-        <w:lang w:val="es-ES"/>
-      </w:rPr>
-      <w:t xml:space="preserve">    LEY </w:t>
+      </w:rPr>
+      <w:t>${</w:t>
     </w:r>
-    <w:proofErr w:type="spellStart"/>
     <w:r>
       <w:rPr>
         <w:rFonts w:ascii="Arial" w:hAnsi="Arial" w:cs="Arial"/>
         <w:b/>
         <w:sz w:val="16"/>
         <w:szCs w:val="16"/>
-        <w:lang w:val="es-ES"/>
-      </w:rPr>
-      <w:t>N°</w:t>
+        <w:u w:val="single"/>
+      </w:rPr>
+      <w:t>CAMPO</w:t>
     </w:r>
-    <w:proofErr w:type="spellEnd"/>
     <w:r>
       <w:rPr>
         <w:rFonts w:ascii="Arial" w:hAnsi="Arial" w:cs="Arial"/>
         <w:b/>
         <w:sz w:val="16"/>
         <w:szCs w:val="16"/>
-        <w:lang w:val="es-ES"/>
-      </w:rPr>
-      <w:t xml:space="preserve"> 5</w:t>
+        <w:u w:val="single"/>
+      </w:rPr>
+      <w:t>111</w:t>
     </w:r>
     <w:r>
       <w:rPr>
@@ -1088,39 +1085,8 @@
         <w:b/>
         <w:sz w:val="16"/>
         <w:szCs w:val="16"/>
-        <w:lang w:val="es-ES"/>
-      </w:rPr>
-      <w:t>175</w:t>
-    </w:r>
-    <w:r>
-      <w:rPr>
-        <w:rFonts w:ascii="Arial" w:hAnsi="Arial" w:cs="Arial"/>
-        <w:b/>
-        <w:sz w:val="16"/>
-        <w:szCs w:val="16"/>
-        <w:lang w:val="es-ES"/>
-      </w:rPr>
-      <w:t>/1</w:t>
-    </w:r>
-    <w:r>
-      <w:rPr>
-        <w:rFonts w:ascii="Arial" w:hAnsi="Arial" w:cs="Arial"/>
-        <w:b/>
-        <w:sz w:val="16"/>
-        <w:szCs w:val="16"/>
-        <w:lang w:val="es-ES"/>
-      </w:rPr>
-      <w:t>4</w:t>
-    </w:r>
-    <w:r>
-      <w:rPr>
-        <w:rFonts w:ascii="Arial" w:hAnsi="Arial" w:cs="Arial"/>
-        <w:b/>
-        <w:sz w:val="16"/>
-        <w:szCs w:val="16"/>
-        <w:lang w:val="es-ES"/>
-      </w:rPr>
-      <w:t xml:space="preserve"> – APROBACIÓN DE LA DONACIÓN DE LA DONACIÓN DE LA REPUBLICA</w:t>
+      </w:rPr>
+      <w:t>}</w:t>
     </w:r>
   </w:p>
   <w:p>
@@ -1132,6 +1098,7 @@
         <w:b/>
         <w:sz w:val="16"/>
         <w:szCs w:val="16"/>
+        <w:u w:val="single"/>
         <w:lang w:val="es-ES"/>
       </w:rPr>
     </w:pPr>
@@ -1143,9 +1110,19 @@
         <w:szCs w:val="16"/>
         <w:lang w:val="es-ES"/>
       </w:rPr>
-      <w:t xml:space="preserve">    DE CHINA (TAIWÁN)</w:t>
+      <w:t xml:space="preserve">    </w:t>
     </w:r>
   </w:p>
+  <w:p>
+    <w:pPr>
+      <w:pStyle w:val="Encabezado"/>
+    </w:pPr>
+  </w:p>
+</w:hdr>
+</file>
+
+<file path=word/header3.xml><?xml version="1.0" encoding="utf-8"?>
+<w:hdr xmlns:wpc="http://schemas.microsoft.com/office/word/2010/wordprocessingCanvas" xmlns:cx="http://schemas.microsoft.com/office/drawing/2014/chartex" xmlns:cx1="http://schemas.microsoft.com/office/drawing/2015/9/8/chartex" xmlns:cx2="http://schemas.microsoft.com/office/drawing/2015/10/21/chartex" xmlns:cx3="http://schemas.microsoft.com/office/drawing/2016/5/9/chartex" xmlns:cx4="http://schemas.microsoft.com/office/drawing/2016/5/10/chartex" xmlns:cx5="http://schemas.microsoft.com/office/drawing/2016/5/11/chartex" xmlns:cx6="http://schemas.microsoft.com/office/drawing/2016/5/12/chartex" xmlns:cx7="http://schemas.microsoft.com/office/drawing/2016/5/13/chartex" xmlns:cx8="http://schemas.microsoft.com/office/drawing/2016/5/14/chartex" xmlns:mc="http://schemas.openxmlformats.org/markup-compatibility/2006" xmlns:aink="http://schemas.microsoft.com/office/drawing/2016/ink" xmlns:am3d="http://schemas.microsoft.com/office/drawing/2017/model3d" xmlns:o="urn:schemas-microsoft-com:office:office" xmlns:r="http://schemas.openxmlformats.org/officeDocument/2006/relationships" xmlns:m="http://schemas.openxmlformats.org/officeDocument/2006/math" xmlns:v="urn:schemas-microsoft-com:vml" xmlns:wp14="http://schemas.microsoft.com/office/word/2010/wordprocessingDrawing" xmlns:wp="http://schemas.openxmlformats.org/drawingml/2006/wordprocessingDrawing" xmlns:w10="urn:schemas-microsoft-com:office:word" xmlns:w="http://schemas.openxmlformats.org/wordprocessingml/2006/main" xmlns:w14="http://schemas.microsoft.com/office/word/2010/wordml" xmlns:w15="http://schemas.microsoft.com/office/word/2012/wordml" xmlns:w16cid="http://schemas.microsoft.com/office/word/2016/wordml/cid" xmlns:w16se="http://schemas.microsoft.com/office/word/2015/wordml/symex" xmlns:wpg="http://schemas.microsoft.com/office/word/2010/wordprocessingGroup" xmlns:wpi="http://schemas.microsoft.com/office/word/2010/wordprocessingInk" xmlns:wne="http://schemas.microsoft.com/office/word/2006/wordml" xmlns:wps="http://schemas.microsoft.com/office/word/2010/wordprocessingShape" mc:Ignorable="w14 w15 w16se w16cid wp14">
   <w:p>
     <w:pPr>
       <w:pStyle w:val="Encabezado"/>
@@ -1936,4 +1913,16 @@
     </a:ext>
   </a:extLst>
 </a:theme>
+</file>
+
+<file path=customXml/item1.xml><?xml version="1.0" encoding="utf-8"?>
+<b:Sources xmlns:b="http://schemas.openxmlformats.org/officeDocument/2006/bibliography" xmlns="http://schemas.openxmlformats.org/officeDocument/2006/bibliography" SelectedStyle="\APASixthEditionOfficeOnline.xsl" StyleName="APA" Version="6"/>
+</file>
+
+<file path=customXml/itemProps1.xml><?xml version="1.0" encoding="utf-8"?>
+<ds:datastoreItem xmlns:ds="http://schemas.openxmlformats.org/officeDocument/2006/customXml" ds:itemID="{0DBC7DE3-F95C-45D1-8638-E002DDA45A19}">
+  <ds:schemaRefs>
+    <ds:schemaRef ds:uri="http://schemas.openxmlformats.org/officeDocument/2006/bibliography"/>
+  </ds:schemaRefs>
+</ds:datastoreItem>
 </file>
</xml_diff>

<commit_message>
cambio en nombre de campo que creaba conflicto
</commit_message>
<xml_diff>
--- a/storage/chetapyi/template/autemplate.docx
+++ b/storage/chetapyi/template/autemplate.docx
@@ -295,8 +295,21 @@
           <w:szCs w:val="20"/>
           <w:lang w:eastAsia="es-PY"/>
         </w:rPr>
-        <w:t>44</w:t>
-      </w:r>
+        <w:t>4</w:t>
+      </w:r>
+      <w:r>
+        <w:rPr>
+          <w:rFonts w:ascii="Arial" w:eastAsia="Times New Roman" w:hAnsi="Arial" w:cs="Arial"/>
+          <w:b/>
+          <w:bCs/>
+          <w:sz w:val="20"/>
+          <w:szCs w:val="20"/>
+          <w:lang w:eastAsia="es-PY"/>
+        </w:rPr>
+        <w:t>5,18</w:t>
+      </w:r>
+      <w:bookmarkStart w:id="0" w:name="_GoBack"/>
+      <w:bookmarkEnd w:id="0"/>
       <w:r>
         <w:rPr>
           <w:rFonts w:ascii="Arial" w:eastAsia="Times New Roman" w:hAnsi="Arial" w:cs="Arial"/>
@@ -720,12 +733,8 @@
       </w:r>
     </w:p>
     <w:sectPr>
-      <w:headerReference w:type="even" r:id="rId8"/>
-      <w:headerReference w:type="default" r:id="rId9"/>
-      <w:footerReference w:type="even" r:id="rId10"/>
-      <w:footerReference w:type="default" r:id="rId11"/>
-      <w:headerReference w:type="first" r:id="rId12"/>
-      <w:footerReference w:type="first" r:id="rId13"/>
+      <w:headerReference w:type="default" r:id="rId8"/>
+      <w:footerReference w:type="default" r:id="rId9"/>
       <w:pgSz w:w="12240" w:h="15840"/>
       <w:pgMar w:top="1417" w:right="1701" w:bottom="1417" w:left="1701" w:header="708" w:footer="170" w:gutter="0"/>
       <w:cols w:space="708"/>
@@ -764,16 +773,6 @@
 <w:ftr xmlns:wpc="http://schemas.microsoft.com/office/word/2010/wordprocessingCanvas" xmlns:cx="http://schemas.microsoft.com/office/drawing/2014/chartex" xmlns:cx1="http://schemas.microsoft.com/office/drawing/2015/9/8/chartex" xmlns:cx2="http://schemas.microsoft.com/office/drawing/2015/10/21/chartex" xmlns:cx3="http://schemas.microsoft.com/office/drawing/2016/5/9/chartex" xmlns:cx4="http://schemas.microsoft.com/office/drawing/2016/5/10/chartex" xmlns:cx5="http://schemas.microsoft.com/office/drawing/2016/5/11/chartex" xmlns:cx6="http://schemas.microsoft.com/office/drawing/2016/5/12/chartex" xmlns:cx7="http://schemas.microsoft.com/office/drawing/2016/5/13/chartex" xmlns:cx8="http://schemas.microsoft.com/office/drawing/2016/5/14/chartex" xmlns:mc="http://schemas.openxmlformats.org/markup-compatibility/2006" xmlns:aink="http://schemas.microsoft.com/office/drawing/2016/ink" xmlns:am3d="http://schemas.microsoft.com/office/drawing/2017/model3d" xmlns:o="urn:schemas-microsoft-com:office:office" xmlns:r="http://schemas.openxmlformats.org/officeDocument/2006/relationships" xmlns:m="http://schemas.openxmlformats.org/officeDocument/2006/math" xmlns:v="urn:schemas-microsoft-com:vml" xmlns:wp14="http://schemas.microsoft.com/office/word/2010/wordprocessingDrawing" xmlns:wp="http://schemas.openxmlformats.org/drawingml/2006/wordprocessingDrawing" xmlns:w10="urn:schemas-microsoft-com:office:word" xmlns:w="http://schemas.openxmlformats.org/wordprocessingml/2006/main" xmlns:w14="http://schemas.microsoft.com/office/word/2010/wordml" xmlns:w15="http://schemas.microsoft.com/office/word/2012/wordml" xmlns:w16cid="http://schemas.microsoft.com/office/word/2016/wordml/cid" xmlns:w16se="http://schemas.microsoft.com/office/word/2015/wordml/symex" xmlns:wpg="http://schemas.microsoft.com/office/word/2010/wordprocessingGroup" xmlns:wpi="http://schemas.microsoft.com/office/word/2010/wordprocessingInk" xmlns:wne="http://schemas.microsoft.com/office/word/2006/wordml" xmlns:wps="http://schemas.microsoft.com/office/word/2010/wordprocessingShape" mc:Ignorable="w14 w15 w16se w16cid wp14">
   <w:p>
     <w:pPr>
-      <w:pStyle w:val="Piedepgina"/>
-    </w:pPr>
-  </w:p>
-</w:ftr>
-</file>
-
-<file path=word/footer2.xml><?xml version="1.0" encoding="utf-8"?>
-<w:ftr xmlns:wpc="http://schemas.microsoft.com/office/word/2010/wordprocessingCanvas" xmlns:cx="http://schemas.microsoft.com/office/drawing/2014/chartex" xmlns:cx1="http://schemas.microsoft.com/office/drawing/2015/9/8/chartex" xmlns:cx2="http://schemas.microsoft.com/office/drawing/2015/10/21/chartex" xmlns:cx3="http://schemas.microsoft.com/office/drawing/2016/5/9/chartex" xmlns:cx4="http://schemas.microsoft.com/office/drawing/2016/5/10/chartex" xmlns:cx5="http://schemas.microsoft.com/office/drawing/2016/5/11/chartex" xmlns:cx6="http://schemas.microsoft.com/office/drawing/2016/5/12/chartex" xmlns:cx7="http://schemas.microsoft.com/office/drawing/2016/5/13/chartex" xmlns:cx8="http://schemas.microsoft.com/office/drawing/2016/5/14/chartex" xmlns:mc="http://schemas.openxmlformats.org/markup-compatibility/2006" xmlns:aink="http://schemas.microsoft.com/office/drawing/2016/ink" xmlns:am3d="http://schemas.microsoft.com/office/drawing/2017/model3d" xmlns:o="urn:schemas-microsoft-com:office:office" xmlns:r="http://schemas.openxmlformats.org/officeDocument/2006/relationships" xmlns:m="http://schemas.openxmlformats.org/officeDocument/2006/math" xmlns:v="urn:schemas-microsoft-com:vml" xmlns:wp14="http://schemas.microsoft.com/office/word/2010/wordprocessingDrawing" xmlns:wp="http://schemas.openxmlformats.org/drawingml/2006/wordprocessingDrawing" xmlns:w10="urn:schemas-microsoft-com:office:word" xmlns:w="http://schemas.openxmlformats.org/wordprocessingml/2006/main" xmlns:w14="http://schemas.microsoft.com/office/word/2010/wordml" xmlns:w15="http://schemas.microsoft.com/office/word/2012/wordml" xmlns:w16cid="http://schemas.microsoft.com/office/word/2016/wordml/cid" xmlns:w16se="http://schemas.microsoft.com/office/word/2015/wordml/symex" xmlns:wpg="http://schemas.microsoft.com/office/word/2010/wordprocessingGroup" xmlns:wpi="http://schemas.microsoft.com/office/word/2010/wordprocessingInk" xmlns:wne="http://schemas.microsoft.com/office/word/2006/wordml" xmlns:wps="http://schemas.microsoft.com/office/word/2010/wordprocessingShape" mc:Ignorable="w14 w15 w16se w16cid wp14">
-  <w:p>
-    <w:pPr>
       <w:pStyle w:val="Encabezado"/>
     </w:pPr>
   </w:p>
@@ -820,16 +819,6 @@
       <w:t xml:space="preserve"> 300 de fecha 12/02/2019</w:t>
     </w:r>
   </w:p>
-  <w:p>
-    <w:pPr>
-      <w:pStyle w:val="Piedepgina"/>
-    </w:pPr>
-  </w:p>
-</w:ftr>
-</file>
-
-<file path=word/footer3.xml><?xml version="1.0" encoding="utf-8"?>
-<w:ftr xmlns:wpc="http://schemas.microsoft.com/office/word/2010/wordprocessingCanvas" xmlns:cx="http://schemas.microsoft.com/office/drawing/2014/chartex" xmlns:cx1="http://schemas.microsoft.com/office/drawing/2015/9/8/chartex" xmlns:cx2="http://schemas.microsoft.com/office/drawing/2015/10/21/chartex" xmlns:cx3="http://schemas.microsoft.com/office/drawing/2016/5/9/chartex" xmlns:cx4="http://schemas.microsoft.com/office/drawing/2016/5/10/chartex" xmlns:cx5="http://schemas.microsoft.com/office/drawing/2016/5/11/chartex" xmlns:cx6="http://schemas.microsoft.com/office/drawing/2016/5/12/chartex" xmlns:cx7="http://schemas.microsoft.com/office/drawing/2016/5/13/chartex" xmlns:cx8="http://schemas.microsoft.com/office/drawing/2016/5/14/chartex" xmlns:mc="http://schemas.openxmlformats.org/markup-compatibility/2006" xmlns:aink="http://schemas.microsoft.com/office/drawing/2016/ink" xmlns:am3d="http://schemas.microsoft.com/office/drawing/2017/model3d" xmlns:o="urn:schemas-microsoft-com:office:office" xmlns:r="http://schemas.openxmlformats.org/officeDocument/2006/relationships" xmlns:m="http://schemas.openxmlformats.org/officeDocument/2006/math" xmlns:v="urn:schemas-microsoft-com:vml" xmlns:wp14="http://schemas.microsoft.com/office/word/2010/wordprocessingDrawing" xmlns:wp="http://schemas.openxmlformats.org/drawingml/2006/wordprocessingDrawing" xmlns:w10="urn:schemas-microsoft-com:office:word" xmlns:w="http://schemas.openxmlformats.org/wordprocessingml/2006/main" xmlns:w14="http://schemas.microsoft.com/office/word/2010/wordml" xmlns:w15="http://schemas.microsoft.com/office/word/2012/wordml" xmlns:w16cid="http://schemas.microsoft.com/office/word/2016/wordml/cid" xmlns:w16se="http://schemas.microsoft.com/office/word/2015/wordml/symex" xmlns:wpg="http://schemas.microsoft.com/office/word/2010/wordprocessingGroup" xmlns:wpi="http://schemas.microsoft.com/office/word/2010/wordprocessingInk" xmlns:wne="http://schemas.microsoft.com/office/word/2006/wordml" xmlns:wps="http://schemas.microsoft.com/office/word/2010/wordprocessingShape" mc:Ignorable="w14 w15 w16se w16cid wp14">
   <w:p>
     <w:pPr>
       <w:pStyle w:val="Piedepgina"/>
@@ -864,16 +853,6 @@
 </file>
 
 <file path=word/header1.xml><?xml version="1.0" encoding="utf-8"?>
-<w:hdr xmlns:wpc="http://schemas.microsoft.com/office/word/2010/wordprocessingCanvas" xmlns:cx="http://schemas.microsoft.com/office/drawing/2014/chartex" xmlns:cx1="http://schemas.microsoft.com/office/drawing/2015/9/8/chartex" xmlns:cx2="http://schemas.microsoft.com/office/drawing/2015/10/21/chartex" xmlns:cx3="http://schemas.microsoft.com/office/drawing/2016/5/9/chartex" xmlns:cx4="http://schemas.microsoft.com/office/drawing/2016/5/10/chartex" xmlns:cx5="http://schemas.microsoft.com/office/drawing/2016/5/11/chartex" xmlns:cx6="http://schemas.microsoft.com/office/drawing/2016/5/12/chartex" xmlns:cx7="http://schemas.microsoft.com/office/drawing/2016/5/13/chartex" xmlns:cx8="http://schemas.microsoft.com/office/drawing/2016/5/14/chartex" xmlns:mc="http://schemas.openxmlformats.org/markup-compatibility/2006" xmlns:aink="http://schemas.microsoft.com/office/drawing/2016/ink" xmlns:am3d="http://schemas.microsoft.com/office/drawing/2017/model3d" xmlns:o="urn:schemas-microsoft-com:office:office" xmlns:r="http://schemas.openxmlformats.org/officeDocument/2006/relationships" xmlns:m="http://schemas.openxmlformats.org/officeDocument/2006/math" xmlns:v="urn:schemas-microsoft-com:vml" xmlns:wp14="http://schemas.microsoft.com/office/word/2010/wordprocessingDrawing" xmlns:wp="http://schemas.openxmlformats.org/drawingml/2006/wordprocessingDrawing" xmlns:w10="urn:schemas-microsoft-com:office:word" xmlns:w="http://schemas.openxmlformats.org/wordprocessingml/2006/main" xmlns:w14="http://schemas.microsoft.com/office/word/2010/wordml" xmlns:w15="http://schemas.microsoft.com/office/word/2012/wordml" xmlns:w16cid="http://schemas.microsoft.com/office/word/2016/wordml/cid" xmlns:w16se="http://schemas.microsoft.com/office/word/2015/wordml/symex" xmlns:wpg="http://schemas.microsoft.com/office/word/2010/wordprocessingGroup" xmlns:wpi="http://schemas.microsoft.com/office/word/2010/wordprocessingInk" xmlns:wne="http://schemas.microsoft.com/office/word/2006/wordml" xmlns:wps="http://schemas.microsoft.com/office/word/2010/wordprocessingShape" mc:Ignorable="w14 w15 w16se w16cid wp14">
-  <w:p>
-    <w:pPr>
-      <w:pStyle w:val="Encabezado"/>
-    </w:pPr>
-  </w:p>
-</w:hdr>
-</file>
-
-<file path=word/header2.xml><?xml version="1.0" encoding="utf-8"?>
 <w:hdr xmlns:wpc="http://schemas.microsoft.com/office/word/2010/wordprocessingCanvas" xmlns:cx="http://schemas.microsoft.com/office/drawing/2014/chartex" xmlns:cx1="http://schemas.microsoft.com/office/drawing/2015/9/8/chartex" xmlns:cx2="http://schemas.microsoft.com/office/drawing/2015/10/21/chartex" xmlns:cx3="http://schemas.microsoft.com/office/drawing/2016/5/9/chartex" xmlns:cx4="http://schemas.microsoft.com/office/drawing/2016/5/10/chartex" xmlns:cx5="http://schemas.microsoft.com/office/drawing/2016/5/11/chartex" xmlns:cx6="http://schemas.microsoft.com/office/drawing/2016/5/12/chartex" xmlns:cx7="http://schemas.microsoft.com/office/drawing/2016/5/13/chartex" xmlns:cx8="http://schemas.microsoft.com/office/drawing/2016/5/14/chartex" xmlns:mc="http://schemas.openxmlformats.org/markup-compatibility/2006" xmlns:aink="http://schemas.microsoft.com/office/drawing/2016/ink" xmlns:am3d="http://schemas.microsoft.com/office/drawing/2017/model3d" xmlns:o="urn:schemas-microsoft-com:office:office" xmlns:r="http://schemas.openxmlformats.org/officeDocument/2006/relationships" xmlns:m="http://schemas.openxmlformats.org/officeDocument/2006/math" xmlns:v="urn:schemas-microsoft-com:vml" xmlns:wp14="http://schemas.microsoft.com/office/word/2010/wordprocessingDrawing" xmlns:wp="http://schemas.openxmlformats.org/drawingml/2006/wordprocessingDrawing" xmlns:w10="urn:schemas-microsoft-com:office:word" xmlns:w="http://schemas.openxmlformats.org/wordprocessingml/2006/main" xmlns:w14="http://schemas.microsoft.com/office/word/2010/wordml" xmlns:w15="http://schemas.microsoft.com/office/word/2012/wordml" xmlns:w16cid="http://schemas.microsoft.com/office/word/2016/wordml/cid" xmlns:w16se="http://schemas.microsoft.com/office/word/2015/wordml/symex" xmlns:wpg="http://schemas.microsoft.com/office/word/2010/wordprocessingGroup" xmlns:wpi="http://schemas.microsoft.com/office/word/2010/wordprocessingInk" xmlns:wne="http://schemas.microsoft.com/office/word/2006/wordml" xmlns:wps="http://schemas.microsoft.com/office/word/2010/wordprocessingShape" mc:Ignorable="w14 w15 w16se w16cid wp14">
   <w:p>
     <w:pPr>
@@ -979,8 +958,6 @@
         <w:lang w:val="es-ES"/>
       </w:rPr>
     </w:pPr>
-    <w:bookmarkStart w:id="0" w:name="_GoBack"/>
-    <w:bookmarkEnd w:id="0"/>
     <w:r>
       <w:rPr>
         <w:rFonts w:ascii="Arial" w:hAnsi="Arial" w:cs="Arial"/>
@@ -1077,7 +1054,27 @@
         <w:szCs w:val="16"/>
         <w:u w:val="single"/>
       </w:rPr>
-      <w:t>111</w:t>
+      <w:t>11</w:t>
+    </w:r>
+    <w:r>
+      <w:rPr>
+        <w:rFonts w:ascii="Arial" w:hAnsi="Arial" w:cs="Arial"/>
+        <w:b/>
+        <w:sz w:val="16"/>
+        <w:szCs w:val="16"/>
+        <w:u w:val="single"/>
+      </w:rPr>
+      <w:t>1</w:t>
+    </w:r>
+    <w:r>
+      <w:rPr>
+        <w:rFonts w:ascii="Arial" w:hAnsi="Arial" w:cs="Arial"/>
+        <w:b/>
+        <w:sz w:val="16"/>
+        <w:szCs w:val="16"/>
+        <w:u w:val="single"/>
+      </w:rPr>
+      <w:t>1</w:t>
     </w:r>
     <w:r>
       <w:rPr>
@@ -1113,16 +1110,6 @@
       <w:t xml:space="preserve">    </w:t>
     </w:r>
   </w:p>
-  <w:p>
-    <w:pPr>
-      <w:pStyle w:val="Encabezado"/>
-    </w:pPr>
-  </w:p>
-</w:hdr>
-</file>
-
-<file path=word/header3.xml><?xml version="1.0" encoding="utf-8"?>
-<w:hdr xmlns:wpc="http://schemas.microsoft.com/office/word/2010/wordprocessingCanvas" xmlns:cx="http://schemas.microsoft.com/office/drawing/2014/chartex" xmlns:cx1="http://schemas.microsoft.com/office/drawing/2015/9/8/chartex" xmlns:cx2="http://schemas.microsoft.com/office/drawing/2015/10/21/chartex" xmlns:cx3="http://schemas.microsoft.com/office/drawing/2016/5/9/chartex" xmlns:cx4="http://schemas.microsoft.com/office/drawing/2016/5/10/chartex" xmlns:cx5="http://schemas.microsoft.com/office/drawing/2016/5/11/chartex" xmlns:cx6="http://schemas.microsoft.com/office/drawing/2016/5/12/chartex" xmlns:cx7="http://schemas.microsoft.com/office/drawing/2016/5/13/chartex" xmlns:cx8="http://schemas.microsoft.com/office/drawing/2016/5/14/chartex" xmlns:mc="http://schemas.openxmlformats.org/markup-compatibility/2006" xmlns:aink="http://schemas.microsoft.com/office/drawing/2016/ink" xmlns:am3d="http://schemas.microsoft.com/office/drawing/2017/model3d" xmlns:o="urn:schemas-microsoft-com:office:office" xmlns:r="http://schemas.openxmlformats.org/officeDocument/2006/relationships" xmlns:m="http://schemas.openxmlformats.org/officeDocument/2006/math" xmlns:v="urn:schemas-microsoft-com:vml" xmlns:wp14="http://schemas.microsoft.com/office/word/2010/wordprocessingDrawing" xmlns:wp="http://schemas.openxmlformats.org/drawingml/2006/wordprocessingDrawing" xmlns:w10="urn:schemas-microsoft-com:office:word" xmlns:w="http://schemas.openxmlformats.org/wordprocessingml/2006/main" xmlns:w14="http://schemas.microsoft.com/office/word/2010/wordml" xmlns:w15="http://schemas.microsoft.com/office/word/2012/wordml" xmlns:w16cid="http://schemas.microsoft.com/office/word/2016/wordml/cid" xmlns:w16se="http://schemas.microsoft.com/office/word/2015/wordml/symex" xmlns:wpg="http://schemas.microsoft.com/office/word/2010/wordprocessingGroup" xmlns:wpi="http://schemas.microsoft.com/office/word/2010/wordprocessingInk" xmlns:wne="http://schemas.microsoft.com/office/word/2006/wordml" xmlns:wps="http://schemas.microsoft.com/office/word/2010/wordprocessingShape" mc:Ignorable="w14 w15 w16se w16cid wp14">
   <w:p>
     <w:pPr>
       <w:pStyle w:val="Encabezado"/>
@@ -1920,7 +1907,7 @@
 </file>
 
 <file path=customXml/itemProps1.xml><?xml version="1.0" encoding="utf-8"?>
-<ds:datastoreItem xmlns:ds="http://schemas.openxmlformats.org/officeDocument/2006/customXml" ds:itemID="{0DBC7DE3-F95C-45D1-8638-E002DDA45A19}">
+<ds:datastoreItem xmlns:ds="http://schemas.openxmlformats.org/officeDocument/2006/customXml" ds:itemID="{ABC6F4D2-F6D1-4BC9-83B5-2B4FDB5B52F6}">
   <ds:schemaRefs>
     <ds:schemaRef ds:uri="http://schemas.openxmlformats.org/officeDocument/2006/bibliography"/>
   </ds:schemaRefs>

</xml_diff>

<commit_message>
cambio temporal en el template y correccion en la ruta
</commit_message>
<xml_diff>
--- a/storage/chetapyi/template/autemplate.docx
+++ b/storage/chetapyi/template/autemplate.docx
@@ -124,8 +124,6 @@
         </w:rPr>
         <w:t xml:space="preserve"> con </w:t>
       </w:r>
-      <w:bookmarkStart w:id="0" w:name="_GoBack"/>
-      <w:bookmarkEnd w:id="0"/>
       <w:r>
         <w:rPr>
           <w:rFonts w:ascii="Arial" w:eastAsia="Arial Unicode MS" w:hAnsi="Arial" w:cs="Arial"/>
@@ -306,8 +304,10 @@
           <w:szCs w:val="20"/>
           <w:lang w:eastAsia="es-PY"/>
         </w:rPr>
-        <w:t>5,18</w:t>
-      </w:r>
+        <w:t>4</w:t>
+      </w:r>
+      <w:bookmarkStart w:id="0" w:name="_GoBack"/>
+      <w:bookmarkEnd w:id="0"/>
       <w:r>
         <w:rPr>
           <w:rFonts w:ascii="Arial" w:eastAsia="Times New Roman" w:hAnsi="Arial" w:cs="Arial"/>
@@ -1905,7 +1905,7 @@
 </file>
 
 <file path=customXml/itemProps1.xml><?xml version="1.0" encoding="utf-8"?>
-<ds:datastoreItem xmlns:ds="http://schemas.openxmlformats.org/officeDocument/2006/customXml" ds:itemID="{77695B04-A3F2-482C-BBB8-FCA17476EECC}">
+<ds:datastoreItem xmlns:ds="http://schemas.openxmlformats.org/officeDocument/2006/customXml" ds:itemID="{6BA2AB30-17B6-4B30-BDF4-9A996BF9A829}">
   <ds:schemaRefs>
     <ds:schemaRef ds:uri="http://schemas.openxmlformats.org/officeDocument/2006/bibliography"/>
   </ds:schemaRefs>

</xml_diff>

<commit_message>
impresion como estaba antes
</commit_message>
<xml_diff>
--- a/storage/chetapyi/template/autemplate.docx
+++ b/storage/chetapyi/template/autemplate.docx
@@ -295,6 +295,7 @@
         </w:rPr>
         <w:t>4</w:t>
       </w:r>
+      <w:bookmarkStart w:id="0" w:name="_GoBack"/>
       <w:r>
         <w:rPr>
           <w:rFonts w:ascii="Arial" w:eastAsia="Times New Roman" w:hAnsi="Arial" w:cs="Arial"/>
@@ -304,9 +305,8 @@
           <w:szCs w:val="20"/>
           <w:lang w:eastAsia="es-PY"/>
         </w:rPr>
-        <w:t>4</w:t>
-      </w:r>
-      <w:bookmarkStart w:id="0" w:name="_GoBack"/>
+        <w:t>5,18</w:t>
+      </w:r>
       <w:bookmarkEnd w:id="0"/>
       <w:r>
         <w:rPr>
@@ -1905,7 +1905,7 @@
 </file>
 
 <file path=customXml/itemProps1.xml><?xml version="1.0" encoding="utf-8"?>
-<ds:datastoreItem xmlns:ds="http://schemas.openxmlformats.org/officeDocument/2006/customXml" ds:itemID="{6BA2AB30-17B6-4B30-BDF4-9A996BF9A829}">
+<ds:datastoreItem xmlns:ds="http://schemas.openxmlformats.org/officeDocument/2006/customXml" ds:itemID="{088CE816-F033-43B2-B6EA-42049DD80176}">
   <ds:schemaRefs>
     <ds:schemaRef ds:uri="http://schemas.openxmlformats.org/officeDocument/2006/bibliography"/>
   </ds:schemaRefs>

</xml_diff>